<commit_message>
Task 2 Executive Summary Preliminary Update
</commit_message>
<xml_diff>
--- a/Task2-ExecutiveSummary/Task 2 Executive Summary Supportive Documentation.docx
+++ b/Task2-ExecutiveSummary/Task 2 Executive Summary Supportive Documentation.docx
@@ -2,6 +2,150 @@
 <file path=word/document.xml><?xml version="1.0" encoding="utf-8"?>
 <w:document xmlns:wpc="http://schemas.microsoft.com/office/word/2010/wordprocessingCanvas" xmlns:cx="http://schemas.microsoft.com/office/drawing/2014/chartex" xmlns:cx1="http://schemas.microsoft.com/office/drawing/2015/9/8/chartex" xmlns:cx2="http://schemas.microsoft.com/office/drawing/2015/10/21/chartex" xmlns:cx3="http://schemas.microsoft.com/office/drawing/2016/5/9/chartex" xmlns:cx4="http://schemas.microsoft.com/office/drawing/2016/5/10/chartex" xmlns:cx5="http://schemas.microsoft.com/office/drawing/2016/5/11/chartex" xmlns:cx6="http://schemas.microsoft.com/office/drawing/2016/5/12/chartex" xmlns:cx7="http://schemas.microsoft.com/office/drawing/2016/5/13/chartex" xmlns:cx8="http://schemas.microsoft.com/office/drawing/2016/5/14/chartex" xmlns:mc="http://schemas.openxmlformats.org/markup-compatibility/2006" xmlns:aink="http://schemas.microsoft.com/office/drawing/2016/ink" xmlns:am3d="http://schemas.microsoft.com/office/drawing/2017/model3d" xmlns:o="urn:schemas-microsoft-com:office:office" xmlns:r="http://schemas.openxmlformats.org/officeDocument/2006/relationships" xmlns:m="http://schemas.openxmlformats.org/officeDocument/2006/math" xmlns:v="urn:schemas-microsoft-com:vml" xmlns:wp14="http://schemas.microsoft.com/office/word/2010/wordprocessingDrawing" xmlns:wp="http://schemas.openxmlformats.org/drawingml/2006/wordprocessingDrawing" xmlns:w10="urn:schemas-microsoft-com:office:word" xmlns:w="http://schemas.openxmlformats.org/wordprocessingml/2006/main" xmlns:w14="http://schemas.microsoft.com/office/word/2010/wordml" xmlns:w15="http://schemas.microsoft.com/office/word/2012/wordml" xmlns:w16cex="http://schemas.microsoft.com/office/word/2018/wordml/cex" xmlns:w16cid="http://schemas.microsoft.com/office/word/2016/wordml/cid" xmlns:w16="http://schemas.microsoft.com/office/word/2018/wordml" xmlns:w16se="http://schemas.microsoft.com/office/word/2015/wordml/symex" xmlns:wpg="http://schemas.microsoft.com/office/word/2010/wordprocessingGroup" xmlns:wpi="http://schemas.microsoft.com/office/word/2010/wordprocessingInk" xmlns:wne="http://schemas.microsoft.com/office/word/2006/wordml" xmlns:wps="http://schemas.microsoft.com/office/word/2010/wordprocessingShape" mc:Ignorable="w14 w15 w16se w16cid w16 w16cex wp14">
   <w:body>
+    <w:p>
+      <w:pPr>
+        <w:spacing w:after="0" w:line="240" w:lineRule="auto"/>
+        <w:rPr>
+          <w:rFonts w:ascii="Times New Roman" w:eastAsia="Times New Roman" w:hAnsi="Times New Roman" w:cs="Times New Roman"/>
+          <w:sz w:val="24"/>
+          <w:szCs w:val="24"/>
+        </w:rPr>
+      </w:pPr>
+    </w:p>
+    <w:p>
+      <w:pPr>
+        <w:spacing w:after="0" w:line="240" w:lineRule="auto"/>
+        <w:rPr>
+          <w:rFonts w:ascii="Times New Roman" w:eastAsia="Times New Roman" w:hAnsi="Times New Roman" w:cs="Times New Roman"/>
+          <w:sz w:val="24"/>
+          <w:szCs w:val="24"/>
+        </w:rPr>
+      </w:pPr>
+    </w:p>
+    <w:p>
+      <w:pPr>
+        <w:spacing w:after="0" w:line="240" w:lineRule="auto"/>
+        <w:rPr>
+          <w:rFonts w:ascii="Times New Roman" w:eastAsia="Times New Roman" w:hAnsi="Times New Roman" w:cs="Times New Roman"/>
+          <w:sz w:val="24"/>
+          <w:szCs w:val="24"/>
+        </w:rPr>
+      </w:pPr>
+    </w:p>
+    <w:p>
+      <w:pPr>
+        <w:spacing w:after="0" w:line="240" w:lineRule="auto"/>
+        <w:rPr>
+          <w:rFonts w:ascii="Times New Roman" w:eastAsia="Times New Roman" w:hAnsi="Times New Roman" w:cs="Times New Roman"/>
+          <w:sz w:val="24"/>
+          <w:szCs w:val="24"/>
+        </w:rPr>
+      </w:pPr>
+    </w:p>
+    <w:p>
+      <w:pPr>
+        <w:spacing w:after="0" w:line="240" w:lineRule="auto"/>
+        <w:rPr>
+          <w:rFonts w:ascii="Times New Roman" w:eastAsia="Times New Roman" w:hAnsi="Times New Roman" w:cs="Times New Roman"/>
+          <w:sz w:val="24"/>
+          <w:szCs w:val="24"/>
+        </w:rPr>
+      </w:pPr>
+      <w:r>
+        <w:rPr>
+          <w:rFonts w:ascii="Times New Roman" w:eastAsia="Times New Roman" w:hAnsi="Times New Roman" w:cs="Times New Roman"/>
+          <w:sz w:val="24"/>
+          <w:szCs w:val="24"/>
+        </w:rPr>
+        <w:t xml:space="preserve">There is no guarantee that there </w:t>
+      </w:r>
+      <w:proofErr w:type="gramStart"/>
+      <w:r>
+        <w:rPr>
+          <w:rFonts w:ascii="Times New Roman" w:eastAsia="Times New Roman" w:hAnsi="Times New Roman" w:cs="Times New Roman"/>
+          <w:sz w:val="24"/>
+          <w:szCs w:val="24"/>
+        </w:rPr>
+        <w:t>won't</w:t>
+      </w:r>
+      <w:proofErr w:type="gramEnd"/>
+      <w:r>
+        <w:rPr>
+          <w:rFonts w:ascii="Times New Roman" w:eastAsia="Times New Roman" w:hAnsi="Times New Roman" w:cs="Times New Roman"/>
+          <w:sz w:val="24"/>
+          <w:szCs w:val="24"/>
+        </w:rPr>
+        <w:t xml:space="preserve"> be an issue</w:t>
+      </w:r>
+    </w:p>
+    <w:p>
+      <w:pPr>
+        <w:spacing w:after="0" w:line="240" w:lineRule="auto"/>
+        <w:rPr>
+          <w:rFonts w:ascii="Times New Roman" w:eastAsia="Times New Roman" w:hAnsi="Times New Roman" w:cs="Times New Roman"/>
+          <w:sz w:val="24"/>
+          <w:szCs w:val="24"/>
+        </w:rPr>
+      </w:pPr>
+    </w:p>
+    <w:p>
+      <w:pPr>
+        <w:spacing w:after="0" w:line="240" w:lineRule="auto"/>
+        <w:rPr>
+          <w:rFonts w:ascii="Times New Roman" w:eastAsia="Times New Roman" w:hAnsi="Times New Roman" w:cs="Times New Roman"/>
+          <w:sz w:val="24"/>
+          <w:szCs w:val="24"/>
+        </w:rPr>
+      </w:pPr>
+      <w:r>
+        <w:rPr>
+          <w:rFonts w:ascii="Times New Roman" w:eastAsia="Times New Roman" w:hAnsi="Times New Roman" w:cs="Times New Roman"/>
+          <w:sz w:val="24"/>
+          <w:szCs w:val="24"/>
+        </w:rPr>
+        <w:t>Best thing is to ensure we have optimal planes, completed maintenance and astute crew</w:t>
+      </w:r>
+    </w:p>
+    <w:p>
+      <w:pPr>
+        <w:spacing w:after="0" w:line="240" w:lineRule="auto"/>
+        <w:rPr>
+          <w:rFonts w:ascii="Times New Roman" w:eastAsia="Times New Roman" w:hAnsi="Times New Roman" w:cs="Times New Roman"/>
+          <w:sz w:val="24"/>
+          <w:szCs w:val="24"/>
+        </w:rPr>
+      </w:pPr>
+    </w:p>
+    <w:p>
+      <w:pPr>
+        <w:spacing w:after="0" w:line="240" w:lineRule="auto"/>
+        <w:rPr>
+          <w:rFonts w:ascii="Times New Roman" w:eastAsia="Times New Roman" w:hAnsi="Times New Roman" w:cs="Times New Roman"/>
+          <w:sz w:val="24"/>
+          <w:szCs w:val="24"/>
+        </w:rPr>
+      </w:pPr>
+    </w:p>
+    <w:p>
+      <w:pPr>
+        <w:spacing w:after="0" w:line="240" w:lineRule="auto"/>
+        <w:rPr>
+          <w:rFonts w:ascii="Times New Roman" w:eastAsia="Times New Roman" w:hAnsi="Times New Roman" w:cs="Times New Roman"/>
+          <w:sz w:val="24"/>
+          <w:szCs w:val="24"/>
+        </w:rPr>
+      </w:pPr>
+    </w:p>
+    <w:p>
+      <w:pPr>
+        <w:spacing w:after="0" w:line="240" w:lineRule="auto"/>
+        <w:rPr>
+          <w:rFonts w:ascii="Times New Roman" w:eastAsia="Times New Roman" w:hAnsi="Times New Roman" w:cs="Times New Roman"/>
+          <w:sz w:val="24"/>
+          <w:szCs w:val="24"/>
+        </w:rPr>
+      </w:pPr>
+    </w:p>
     <w:p>
       <w:pPr>
         <w:spacing w:after="0" w:line="240" w:lineRule="auto"/>
@@ -187,19 +331,7 @@
           <w:szCs w:val="21"/>
           <w:shd w:val="clear" w:color="auto" w:fill="FFFFFF"/>
         </w:rPr>
-        <w:t xml:space="preserve"> </w:t>
-      </w:r>
-      <w:r>
-        <w:rPr>
-          <w:rFonts w:ascii="Arial" w:hAnsi="Arial" w:cs="Arial"/>
-          <w:b/>
-          <w:bCs/>
-          <w:color w:val="222222"/>
-          <w:sz w:val="21"/>
-          <w:szCs w:val="21"/>
-          <w:shd w:val="clear" w:color="auto" w:fill="FFFFFF"/>
-        </w:rPr>
-        <w:t>Year Of Manufacture</w:t>
+        <w:t xml:space="preserve"> Year Of Manufacture</w:t>
       </w:r>
     </w:p>
     <w:p>
@@ -327,23 +459,13 @@
           <w:szCs w:val="24"/>
         </w:rPr>
       </w:pPr>
-      <w:proofErr w:type="spellStart"/>
-      <w:r>
-        <w:rPr>
-          <w:rFonts w:ascii="Times New Roman" w:eastAsia="Times New Roman" w:hAnsi="Times New Roman" w:cs="Times New Roman"/>
-          <w:sz w:val="24"/>
-          <w:szCs w:val="24"/>
-        </w:rPr>
-        <w:t>PlaneAge</w:t>
-      </w:r>
-      <w:proofErr w:type="spellEnd"/>
-      <w:r>
-        <w:rPr>
-          <w:rFonts w:ascii="Times New Roman" w:eastAsia="Times New Roman" w:hAnsi="Times New Roman" w:cs="Times New Roman"/>
-          <w:sz w:val="24"/>
-          <w:szCs w:val="24"/>
-        </w:rPr>
-        <w:t xml:space="preserve"> </w:t>
+      <w:r>
+        <w:rPr>
+          <w:rFonts w:ascii="Times New Roman" w:eastAsia="Times New Roman" w:hAnsi="Times New Roman" w:cs="Times New Roman"/>
+          <w:sz w:val="24"/>
+          <w:szCs w:val="24"/>
+        </w:rPr>
+        <w:t xml:space="preserve">PlaneAge </w:t>
       </w:r>
     </w:p>
     <w:p>
@@ -791,7 +913,6 @@
           <w:szCs w:val="23"/>
           <w:shd w:val="clear" w:color="auto" w:fill="FFFFFF"/>
         </w:rPr>
-        <w:lastRenderedPageBreak/>
         <w:t>PAX = </w:t>
       </w:r>
       <w:r>
@@ -829,6 +950,7 @@
       <w:r>
         <w:rPr>
           <w:rFonts w:ascii="Times New Roman" w:eastAsia="Times New Roman" w:hAnsi="Times New Roman" w:cs="Times New Roman"/>
+          <w:noProof/>
           <w:sz w:val="24"/>
           <w:szCs w:val="24"/>
         </w:rPr>
@@ -901,9 +1023,11 @@
       <w:r>
         <w:rPr>
           <w:rFonts w:ascii="Times New Roman" w:eastAsia="Times New Roman" w:hAnsi="Times New Roman" w:cs="Times New Roman"/>
-          <w:sz w:val="24"/>
-          <w:szCs w:val="24"/>
-        </w:rPr>
+          <w:noProof/>
+          <w:sz w:val="24"/>
+          <w:szCs w:val="24"/>
+        </w:rPr>
+        <w:lastRenderedPageBreak/>
         <w:drawing>
           <wp:inline distT="0" distB="0" distL="0" distR="0" wp14:anchorId="62A1723C" wp14:editId="7E06B282">
             <wp:extent cx="5943600" cy="3602990"/>
@@ -956,46 +1080,39 @@
           <w:sz w:val="24"/>
           <w:szCs w:val="24"/>
         </w:rPr>
-        <w:t>total fatalities</w:t>
-      </w:r>
-      <w:r>
-        <w:rPr>
-          <w:rFonts w:ascii="Times New Roman" w:eastAsia="Times New Roman" w:hAnsi="Times New Roman" w:cs="Times New Roman"/>
-          <w:sz w:val="24"/>
-          <w:szCs w:val="24"/>
-        </w:rPr>
-        <w:t xml:space="preserve"> ~ Crew fatalities &amp; Pax fatalities </w:t>
-      </w:r>
-    </w:p>
-    <w:p>
-      <w:pPr>
-        <w:spacing w:after="0" w:line="240" w:lineRule="auto"/>
-        <w:rPr>
-          <w:rFonts w:ascii="Times New Roman" w:eastAsia="Times New Roman" w:hAnsi="Times New Roman" w:cs="Times New Roman"/>
-          <w:sz w:val="24"/>
-          <w:szCs w:val="24"/>
-        </w:rPr>
-      </w:pPr>
-    </w:p>
-    <w:p>
-      <w:pPr>
-        <w:spacing w:after="0" w:line="240" w:lineRule="auto"/>
-        <w:rPr>
-          <w:rFonts w:ascii="Times New Roman" w:eastAsia="Times New Roman" w:hAnsi="Times New Roman" w:cs="Times New Roman"/>
-          <w:sz w:val="24"/>
-          <w:szCs w:val="24"/>
-        </w:rPr>
-      </w:pPr>
-    </w:p>
-    <w:p>
-      <w:pPr>
-        <w:spacing w:after="0" w:line="240" w:lineRule="auto"/>
-        <w:rPr>
-          <w:rFonts w:ascii="Times New Roman" w:eastAsia="Times New Roman" w:hAnsi="Times New Roman" w:cs="Times New Roman"/>
-          <w:sz w:val="24"/>
-          <w:szCs w:val="24"/>
-        </w:rPr>
-      </w:pPr>
+        <w:t xml:space="preserve">total fatalities ~ Crew fatalities &amp; Pax fatalities </w:t>
+      </w:r>
+    </w:p>
+    <w:p>
+      <w:pPr>
+        <w:spacing w:after="0" w:line="240" w:lineRule="auto"/>
+        <w:rPr>
+          <w:rFonts w:ascii="Times New Roman" w:eastAsia="Times New Roman" w:hAnsi="Times New Roman" w:cs="Times New Roman"/>
+          <w:sz w:val="24"/>
+          <w:szCs w:val="24"/>
+        </w:rPr>
+      </w:pPr>
+    </w:p>
+    <w:p>
+      <w:pPr>
+        <w:spacing w:after="0" w:line="240" w:lineRule="auto"/>
+        <w:rPr>
+          <w:rFonts w:ascii="Times New Roman" w:eastAsia="Times New Roman" w:hAnsi="Times New Roman" w:cs="Times New Roman"/>
+          <w:sz w:val="24"/>
+          <w:szCs w:val="24"/>
+        </w:rPr>
+      </w:pPr>
+    </w:p>
+    <w:p>
+      <w:pPr>
+        <w:spacing w:after="0" w:line="240" w:lineRule="auto"/>
+        <w:rPr>
+          <w:rFonts w:ascii="Times New Roman" w:eastAsia="Times New Roman" w:hAnsi="Times New Roman" w:cs="Times New Roman"/>
+          <w:sz w:val="24"/>
+          <w:szCs w:val="24"/>
+        </w:rPr>
+      </w:pPr>
+      <w:bookmarkStart w:id="0" w:name="_Hlk52215745"/>
       <w:r>
         <w:rPr>
           <w:rFonts w:ascii="Times New Roman" w:eastAsia="Times New Roman" w:hAnsi="Times New Roman" w:cs="Times New Roman"/>
@@ -1075,6 +1192,7 @@
       </w:r>
       <w:proofErr w:type="spellEnd"/>
     </w:p>
+    <w:bookmarkEnd w:id="0"/>
     <w:p/>
     <w:p/>
     <w:p>
@@ -1099,15 +1217,18 @@
       </w:r>
     </w:p>
     <w:p>
+      <w:bookmarkStart w:id="1" w:name="_Hlk52215451"/>
       <w:r>
         <w:t>Using the following:</w:t>
       </w:r>
     </w:p>
     <w:p>
       <w:r>
+        <w:lastRenderedPageBreak/>
         <w:t xml:space="preserve">https://docs.google.com/spreadsheets/d/1SDp7p1y6m7N5xD5_fpOkYOrJvd68V7iy6etXy2cetb8/edit#gid =1448957446 </w:t>
       </w:r>
     </w:p>
+    <w:bookmarkEnd w:id="1"/>
     <w:p/>
     <w:p>
       <w:r>
@@ -1155,49 +1276,92 @@
           <w:rPr>
             <w:rStyle w:val="Hyperlink"/>
           </w:rPr>
-          <w:t>http://www.baaa-acro.com/crash-archives?created=&amp;created_1=&amp;field_crash_region_target_id=All&amp;field_crash_country_target_id&amp;field_crash_registration_target_id&amp;field_crash_aircraft_target_id&amp;field_crash_operator_target_id&amp;field_crash_cause_target_id=All&amp;field_crash_zone_target_id&amp;field_crash_site_type_target_id=All&amp;field_crash_phase_type_target_id=All&amp;field_crash_flight_type_target_id=All&amp;field_crash_survivors_value=All&amp;field_crash_city_target_id&amp;page=1349</w:t>
+          <w:t>http://www.baaa-acro.com/crash-archives?created=&amp;created_1=&amp;field_crash_region_target_id=All&amp;field_crash_country_target_id&amp;field</w:t>
         </w:r>
-      </w:hyperlink>
-    </w:p>
-    <w:p/>
-    <w:p/>
-    <w:p>
-      <w:r>
-        <w:t>http://www.baaa-acro.com/crash-archives?created=&amp;created_1=&amp;field_crash_region_target_id=All&amp;field_crash_country_target_id=&amp;field_crash_registration_target_id=&amp;field_crash_aircraft_target_id=Airbus+A300+%2829630%29&amp;field_crash_operator_target_id=&amp;field_crash_cause_target_id=All&amp;field_crash_zone_target_id=&amp;field_crash_site_type_target_id=All&amp;field_crash_phase_type_target_id=All&amp;field_crash_flight_type_target_id=All&amp;field_crash_survivors_value=All&amp;field_crash_city_target_id=</w:t>
-      </w:r>
-    </w:p>
-    <w:p>
-      <w:hyperlink r:id="rId10" w:history="1">
         <w:r>
           <w:rPr>
             <w:rStyle w:val="Hyperlink"/>
           </w:rPr>
-          <w:t>http://www.baaa-acro.com/crash/crash-airbus-a300b-2-203-qeshm-island-290-killed</w:t>
+          <w:lastRenderedPageBreak/>
+          <w:t>_crash_registration_target_id&amp;field_crash_aircraft_target_id&amp;field_crash_operator_target_id&amp;field_crash_cause_target_id=All&amp;field_crash_zone_target_id&amp;field_crash_site_type_target_id=All&amp;field_crash_phase_type_target_id=All&amp;field_crash_flight_type_target_id=All&amp;field_crash_survivors_value=All&amp;field_crash_city_target_id&amp;page=1349</w:t>
         </w:r>
       </w:hyperlink>
     </w:p>
     <w:p/>
     <w:p/>
-    <w:p/>
-    <w:p>
-      <w:hyperlink r:id="rId11" w:history="1">
+    <w:p>
+      <w:r>
+        <w:t>http://www.baaa-acro.com/crash-archives?created=&amp;created_1=&amp;field_crash_region_target_id=All&amp;field_crash_country_target_id=&amp;field_crash_registration_target_id=&amp;field_crash_aircraft_target_id=Airbus+A300+%2829630%29&amp;field_crash_operator_target_id=&amp;field_crash_cause_target_id=All&amp;field_crash_zone_target_id=&amp;field_crash_site_type_target_id=All&amp;field_crash_phase_type_target_id=All&amp;field_crash_flight_type_target_id=All&amp;field_crash_survivors_value=All&amp;field_crash_city_target_id=</w:t>
+      </w:r>
+    </w:p>
+    <w:p>
+      <w:hyperlink r:id="rId10" w:history="1">
+        <w:bookmarkStart w:id="2" w:name="_Hlk52298550"/>
         <w:r>
           <w:rPr>
             <w:rStyle w:val="Hyperlink"/>
           </w:rPr>
-          <w:t>http://www.baaa-acro.com/statistics/death-number-per-operator</w:t>
+          <w:t>http://www.baaa-acro.com/crash/</w:t>
         </w:r>
-      </w:hyperlink>
-    </w:p>
-    <w:p>
-      <w:hyperlink r:id="rId12" w:history="1">
+        <w:bookmarkEnd w:id="2"/>
         <w:r>
           <w:rPr>
             <w:rStyle w:val="Hyperlink"/>
           </w:rPr>
-          <w:t>http://www.baaa-acro.com/statistics/death-number-per-operator?page=1</w:t>
+          <w:t>crash-airbus-a300b-2-203-qeshm-island-290-killed</w:t>
         </w:r>
       </w:hyperlink>
+    </w:p>
+    <w:p/>
+    <w:p/>
+    <w:p/>
+    <w:bookmarkStart w:id="3" w:name="_Hlk52215497"/>
+    <w:p>
+      <w:r>
+        <w:fldChar w:fldCharType="begin"/>
+      </w:r>
+      <w:r>
+        <w:instrText xml:space="preserve"> HYPERLINK "http://www.baaa-acro.com/statistics/death-number-per-operator" </w:instrText>
+      </w:r>
+      <w:r>
+        <w:fldChar w:fldCharType="separate"/>
+      </w:r>
+      <w:r>
+        <w:rPr>
+          <w:rStyle w:val="Hyperlink"/>
+        </w:rPr>
+        <w:t>http://www.baaa-acro.com/statistics/death-number-per-operator</w:t>
+      </w:r>
+      <w:r>
+        <w:rPr>
+          <w:rStyle w:val="Hyperlink"/>
+        </w:rPr>
+        <w:fldChar w:fldCharType="end"/>
+      </w:r>
+    </w:p>
+    <w:bookmarkEnd w:id="3"/>
+    <w:p>
+      <w:r>
+        <w:fldChar w:fldCharType="begin"/>
+      </w:r>
+      <w:r>
+        <w:instrText xml:space="preserve"> HYPERLINK "http://www.baaa-acro.com/statistics/death-number-per-operator?page=1" </w:instrText>
+      </w:r>
+      <w:r>
+        <w:fldChar w:fldCharType="separate"/>
+      </w:r>
+      <w:r>
+        <w:rPr>
+          <w:rStyle w:val="Hyperlink"/>
+        </w:rPr>
+        <w:t>http://www.baaa-acro.com/statistics/death-number-per-operator?page=1</w:t>
+      </w:r>
+      <w:r>
+        <w:rPr>
+          <w:rStyle w:val="Hyperlink"/>
+        </w:rPr>
+        <w:fldChar w:fldCharType="end"/>
+      </w:r>
     </w:p>
     <w:p>
       <w:pPr>
@@ -1209,7 +1373,7 @@
           <w:shd w:val="clear" w:color="auto" w:fill="FFFFFF"/>
         </w:rPr>
       </w:pPr>
-      <w:hyperlink r:id="rId13" w:history="1">
+      <w:hyperlink r:id="rId11" w:history="1">
         <w:r>
           <w:rPr>
             <w:rStyle w:val="Hyperlink"/>
@@ -1236,6 +1400,7 @@
           <w:shd w:val="clear" w:color="auto" w:fill="FFFFFF"/>
         </w:rPr>
       </w:pPr>
+      <w:bookmarkStart w:id="4" w:name="_Hlk52215492"/>
       <w:r>
         <w:rPr>
           <w:rStyle w:val="dark"/>
@@ -1251,6 +1416,7 @@
         <w:t>http://www.baaa-acro.com/crash-archives</w:t>
       </w:r>
     </w:p>
+    <w:bookmarkEnd w:id="4"/>
     <w:p/>
     <w:p>
       <w:r>
@@ -1264,7 +1430,7 @@
       </w:r>
     </w:p>
     <w:p>
-      <w:hyperlink r:id="rId14" w:history="1">
+      <w:hyperlink r:id="rId12" w:history="1">
         <w:r>
           <w:rPr>
             <w:rStyle w:val="Hyperlink"/>
@@ -1274,7 +1440,7 @@
       </w:hyperlink>
     </w:p>
     <w:p>
-      <w:hyperlink r:id="rId15" w:history="1">
+      <w:hyperlink r:id="rId13" w:history="1">
         <w:r>
           <w:rPr>
             <w:rStyle w:val="Hyperlink"/>
@@ -1296,7 +1462,7 @@
       </w:r>
     </w:p>
     <w:p>
-      <w:hyperlink r:id="rId16" w:history="1">
+      <w:hyperlink r:id="rId14" w:history="1">
         <w:r>
           <w:rPr>
             <w:rStyle w:val="Hyperlink"/>
@@ -1306,7 +1472,7 @@
       </w:hyperlink>
     </w:p>
     <w:p>
-      <w:hyperlink r:id="rId17" w:history="1">
+      <w:hyperlink r:id="rId15" w:history="1">
         <w:r>
           <w:rPr>
             <w:rStyle w:val="Hyperlink"/>
@@ -1318,7 +1484,7 @@
     <w:p/>
     <w:p/>
     <w:p>
-      <w:hyperlink r:id="rId18" w:history="1">
+      <w:hyperlink r:id="rId16" w:history="1">
         <w:r>
           <w:rPr>
             <w:rStyle w:val="Hyperlink"/>
@@ -1329,7 +1495,7 @@
     </w:p>
     <w:p/>
     <w:p>
-      <w:hyperlink r:id="rId19" w:history="1">
+      <w:hyperlink r:id="rId17" w:history="1">
         <w:r>
           <w:rPr>
             <w:rStyle w:val="Hyperlink"/>
@@ -1339,7 +1505,7 @@
       </w:hyperlink>
     </w:p>
     <w:p>
-      <w:hyperlink r:id="rId20" w:history="1">
+      <w:hyperlink r:id="rId18" w:history="1">
         <w:r>
           <w:rPr>
             <w:rStyle w:val="Hyperlink"/>
@@ -1351,7 +1517,7 @@
     <w:p/>
     <w:p/>
     <w:p>
-      <w:hyperlink r:id="rId21" w:history="1">
+      <w:hyperlink r:id="rId19" w:history="1">
         <w:r>
           <w:rPr>
             <w:rStyle w:val="Hyperlink"/>
@@ -1362,7 +1528,7 @@
     </w:p>
     <w:p/>
     <w:p>
-      <w:hyperlink r:id="rId22" w:history="1">
+      <w:hyperlink r:id="rId20" w:history="1">
         <w:r>
           <w:rPr>
             <w:rStyle w:val="Hyperlink"/>
@@ -1374,7 +1540,7 @@
     <w:p/>
     <w:p/>
     <w:p>
-      <w:hyperlink r:id="rId23" w:history="1">
+      <w:hyperlink r:id="rId21" w:history="1">
         <w:r>
           <w:rPr>
             <w:rStyle w:val="Hyperlink"/>
@@ -1385,7 +1551,7 @@
     </w:p>
     <w:p/>
     <w:p>
-      <w:hyperlink r:id="rId24" w:history="1">
+      <w:hyperlink r:id="rId22" w:history="1">
         <w:r>
           <w:rPr>
             <w:rStyle w:val="Hyperlink"/>
@@ -1396,7 +1562,7 @@
     </w:p>
     <w:p/>
     <w:p>
-      <w:hyperlink r:id="rId25" w:history="1">
+      <w:hyperlink r:id="rId23" w:history="1">
         <w:r>
           <w:rPr>
             <w:rStyle w:val="Hyperlink"/>
@@ -1407,7 +1573,7 @@
     </w:p>
     <w:p/>
     <w:p>
-      <w:hyperlink r:id="rId26" w:history="1">
+      <w:hyperlink r:id="rId24" w:anchor="data" w:history="1">
         <w:r>
           <w:rPr>
             <w:rStyle w:val="Hyperlink"/>
@@ -1418,14 +1584,109 @@
     </w:p>
     <w:p/>
     <w:p/>
-    <w:p/>
-    <w:p>
-      <w:r>
+    <w:p>
+      <w:bookmarkStart w:id="5" w:name="_Hlk52215554"/>
+    </w:p>
+    <w:p>
+      <w:r>
+        <w:rPr>
+          <w:noProof/>
+        </w:rPr>
+        <w:lastRenderedPageBreak/>
         <w:drawing>
           <wp:inline distT="0" distB="0" distL="0" distR="0" wp14:anchorId="07A64307" wp14:editId="106624BC">
             <wp:extent cx="5806943" cy="5486875"/>
             <wp:effectExtent l="0" t="0" r="3810" b="0"/>
             <wp:docPr id="3" name="Picture 3"/>
+            <wp:cNvGraphicFramePr>
+              <a:graphicFrameLocks xmlns:a="http://schemas.openxmlformats.org/drawingml/2006/main" noChangeAspect="1"/>
+            </wp:cNvGraphicFramePr>
+            <a:graphic xmlns:a="http://schemas.openxmlformats.org/drawingml/2006/main">
+              <a:graphicData uri="http://schemas.openxmlformats.org/drawingml/2006/picture">
+                <pic:pic xmlns:pic="http://schemas.openxmlformats.org/drawingml/2006/picture">
+                  <pic:nvPicPr>
+                    <pic:cNvPr id="1" name=""/>
+                    <pic:cNvPicPr/>
+                  </pic:nvPicPr>
+                  <pic:blipFill>
+                    <a:blip r:embed="rId25"/>
+                    <a:stretch>
+                      <a:fillRect/>
+                    </a:stretch>
+                  </pic:blipFill>
+                  <pic:spPr>
+                    <a:xfrm>
+                      <a:off x="0" y="0"/>
+                      <a:ext cx="5806943" cy="5486875"/>
+                    </a:xfrm>
+                    <a:prstGeom prst="rect">
+                      <a:avLst/>
+                    </a:prstGeom>
+                  </pic:spPr>
+                </pic:pic>
+              </a:graphicData>
+            </a:graphic>
+          </wp:inline>
+        </w:drawing>
+      </w:r>
+    </w:p>
+    <w:p/>
+    <w:p/>
+    <w:p/>
+    <w:p>
+      <w:r>
+        <w:rPr>
+          <w:noProof/>
+        </w:rPr>
+        <w:lastRenderedPageBreak/>
+        <w:drawing>
+          <wp:inline distT="0" distB="0" distL="0" distR="0" wp14:anchorId="71B5AEFB" wp14:editId="20624517">
+            <wp:extent cx="5943600" cy="5233670"/>
+            <wp:effectExtent l="0" t="0" r="0" b="5080"/>
+            <wp:docPr id="7" name="Picture 7"/>
+            <wp:cNvGraphicFramePr>
+              <a:graphicFrameLocks xmlns:a="http://schemas.openxmlformats.org/drawingml/2006/main" noChangeAspect="1"/>
+            </wp:cNvGraphicFramePr>
+            <a:graphic xmlns:a="http://schemas.openxmlformats.org/drawingml/2006/main">
+              <a:graphicData uri="http://schemas.openxmlformats.org/drawingml/2006/picture">
+                <pic:pic xmlns:pic="http://schemas.openxmlformats.org/drawingml/2006/picture">
+                  <pic:nvPicPr>
+                    <pic:cNvPr id="1" name=""/>
+                    <pic:cNvPicPr/>
+                  </pic:nvPicPr>
+                  <pic:blipFill>
+                    <a:blip r:embed="rId26"/>
+                    <a:stretch>
+                      <a:fillRect/>
+                    </a:stretch>
+                  </pic:blipFill>
+                  <pic:spPr>
+                    <a:xfrm>
+                      <a:off x="0" y="0"/>
+                      <a:ext cx="5943600" cy="5233670"/>
+                    </a:xfrm>
+                    <a:prstGeom prst="rect">
+                      <a:avLst/>
+                    </a:prstGeom>
+                  </pic:spPr>
+                </pic:pic>
+              </a:graphicData>
+            </a:graphic>
+          </wp:inline>
+        </w:drawing>
+      </w:r>
+    </w:p>
+    <w:p>
+      <w:r>
+        <w:rPr>
+          <w:noProof/>
+        </w:rPr>
+        <w:lastRenderedPageBreak/>
+        <w:drawing>
+          <wp:inline distT="0" distB="0" distL="0" distR="0" wp14:anchorId="6001C11E" wp14:editId="3E5A7750">
+            <wp:extent cx="5845047" cy="6127011"/>
+            <wp:effectExtent l="0" t="0" r="3810" b="7620"/>
+            <wp:docPr id="4" name="Picture 4"/>
             <wp:cNvGraphicFramePr>
               <a:graphicFrameLocks xmlns:a="http://schemas.openxmlformats.org/drawingml/2006/main" noChangeAspect="1"/>
             </wp:cNvGraphicFramePr>
@@ -1445,7 +1706,7 @@
                   <pic:spPr>
                     <a:xfrm>
                       <a:off x="0" y="0"/>
-                      <a:ext cx="5806943" cy="5486875"/>
+                      <a:ext cx="5845047" cy="6127011"/>
                     </a:xfrm>
                     <a:prstGeom prst="rect">
                       <a:avLst/>
@@ -1459,15 +1720,22 @@
       </w:r>
     </w:p>
     <w:p/>
-    <w:p/>
-    <w:p/>
-    <w:p>
-      <w:r>
+    <w:p>
+      <w:pPr>
+        <w:rPr>
+          <w:noProof/>
+        </w:rPr>
+      </w:pPr>
+      <w:r>
+        <w:rPr>
+          <w:noProof/>
+        </w:rPr>
+        <w:lastRenderedPageBreak/>
         <w:drawing>
-          <wp:inline distT="0" distB="0" distL="0" distR="0" wp14:anchorId="71B5AEFB" wp14:editId="20624517">
-            <wp:extent cx="5943600" cy="5233670"/>
-            <wp:effectExtent l="0" t="0" r="0" b="5080"/>
-            <wp:docPr id="7" name="Picture 7"/>
+          <wp:inline distT="0" distB="0" distL="0" distR="0" wp14:anchorId="39537275" wp14:editId="515ABB42">
+            <wp:extent cx="5875529" cy="6096528"/>
+            <wp:effectExtent l="0" t="0" r="0" b="0"/>
+            <wp:docPr id="5" name="Picture 5"/>
             <wp:cNvGraphicFramePr>
               <a:graphicFrameLocks xmlns:a="http://schemas.openxmlformats.org/drawingml/2006/main" noChangeAspect="1"/>
             </wp:cNvGraphicFramePr>
@@ -1487,7 +1755,7 @@
                   <pic:spPr>
                     <a:xfrm>
                       <a:off x="0" y="0"/>
-                      <a:ext cx="5943600" cy="5233670"/>
+                      <a:ext cx="5875529" cy="6096528"/>
                     </a:xfrm>
                     <a:prstGeom prst="rect">
                       <a:avLst/>
@@ -1499,15 +1767,22 @@
           </wp:inline>
         </w:drawing>
       </w:r>
-    </w:p>
-    <w:p>
-      <w:r>
+      <w:r>
+        <w:rPr>
+          <w:noProof/>
+        </w:rPr>
+        <w:t xml:space="preserve"> </w:t>
+      </w:r>
+      <w:r>
+        <w:rPr>
+          <w:noProof/>
+        </w:rPr>
         <w:lastRenderedPageBreak/>
         <w:drawing>
-          <wp:inline distT="0" distB="0" distL="0" distR="0" wp14:anchorId="6001C11E" wp14:editId="3E5A7750">
-            <wp:extent cx="5845047" cy="6127011"/>
-            <wp:effectExtent l="0" t="0" r="3810" b="7620"/>
-            <wp:docPr id="4" name="Picture 4"/>
+          <wp:inline distT="0" distB="0" distL="0" distR="0" wp14:anchorId="096F16A0" wp14:editId="05C3A071">
+            <wp:extent cx="5898391" cy="6096528"/>
+            <wp:effectExtent l="0" t="0" r="7620" b="0"/>
+            <wp:docPr id="6" name="Picture 6"/>
             <wp:cNvGraphicFramePr>
               <a:graphicFrameLocks xmlns:a="http://schemas.openxmlformats.org/drawingml/2006/main" noChangeAspect="1"/>
             </wp:cNvGraphicFramePr>
@@ -1527,7 +1802,7 @@
                   <pic:spPr>
                     <a:xfrm>
                       <a:off x="0" y="0"/>
-                      <a:ext cx="5845047" cy="6127011"/>
+                      <a:ext cx="5898391" cy="6096528"/>
                     </a:xfrm>
                     <a:prstGeom prst="rect">
                       <a:avLst/>
@@ -1540,20 +1815,26 @@
         </w:drawing>
       </w:r>
     </w:p>
-    <w:p/>
     <w:p>
       <w:pPr>
         <w:rPr>
           <w:noProof/>
         </w:rPr>
       </w:pPr>
-      <w:r>
+    </w:p>
+    <w:p/>
+    <w:p/>
+    <w:p>
+      <w:r>
+        <w:rPr>
+          <w:noProof/>
+        </w:rPr>
         <w:lastRenderedPageBreak/>
         <w:drawing>
-          <wp:inline distT="0" distB="0" distL="0" distR="0" wp14:anchorId="39537275" wp14:editId="515ABB42">
-            <wp:extent cx="5875529" cy="6096528"/>
-            <wp:effectExtent l="0" t="0" r="0" b="0"/>
-            <wp:docPr id="5" name="Picture 5"/>
+          <wp:inline distT="0" distB="0" distL="0" distR="0" wp14:anchorId="77A89A42" wp14:editId="1A32BD4E">
+            <wp:extent cx="5822185" cy="5563082"/>
+            <wp:effectExtent l="0" t="0" r="7620" b="0"/>
+            <wp:docPr id="8" name="Picture 8"/>
             <wp:cNvGraphicFramePr>
               <a:graphicFrameLocks xmlns:a="http://schemas.openxmlformats.org/drawingml/2006/main" noChangeAspect="1"/>
             </wp:cNvGraphicFramePr>
@@ -1573,7 +1854,7 @@
                   <pic:spPr>
                     <a:xfrm>
                       <a:off x="0" y="0"/>
-                      <a:ext cx="5875529" cy="6096528"/>
+                      <a:ext cx="5822185" cy="5563082"/>
                     </a:xfrm>
                     <a:prstGeom prst="rect">
                       <a:avLst/>
@@ -1585,19 +1866,19 @@
           </wp:inline>
         </w:drawing>
       </w:r>
+    </w:p>
+    <w:p/>
+    <w:p>
       <w:r>
         <w:rPr>
           <w:noProof/>
         </w:rPr>
-        <w:t xml:space="preserve"> </w:t>
-      </w:r>
-      <w:r>
         <w:lastRenderedPageBreak/>
         <w:drawing>
-          <wp:inline distT="0" distB="0" distL="0" distR="0" wp14:anchorId="096F16A0" wp14:editId="05C3A071">
-            <wp:extent cx="5898391" cy="6096528"/>
+          <wp:inline distT="0" distB="0" distL="0" distR="0" wp14:anchorId="0E43C91E" wp14:editId="59872E62">
+            <wp:extent cx="5822185" cy="5928874"/>
             <wp:effectExtent l="0" t="0" r="7620" b="0"/>
-            <wp:docPr id="6" name="Picture 6"/>
+            <wp:docPr id="9" name="Picture 9"/>
             <wp:cNvGraphicFramePr>
               <a:graphicFrameLocks xmlns:a="http://schemas.openxmlformats.org/drawingml/2006/main" noChangeAspect="1"/>
             </wp:cNvGraphicFramePr>
@@ -1617,7 +1898,7 @@
                   <pic:spPr>
                     <a:xfrm>
                       <a:off x="0" y="0"/>
-                      <a:ext cx="5898391" cy="6096528"/>
+                      <a:ext cx="5822185" cy="5928874"/>
                     </a:xfrm>
                     <a:prstGeom prst="rect">
                       <a:avLst/>
@@ -1630,23 +1911,20 @@
         </w:drawing>
       </w:r>
     </w:p>
-    <w:p>
-      <w:pPr>
+    <w:p/>
+    <w:p/>
+    <w:p/>
+    <w:p>
+      <w:r>
         <w:rPr>
           <w:noProof/>
         </w:rPr>
-      </w:pPr>
-    </w:p>
-    <w:p/>
-    <w:p/>
-    <w:p>
-      <w:r>
         <w:lastRenderedPageBreak/>
         <w:drawing>
-          <wp:inline distT="0" distB="0" distL="0" distR="0" wp14:anchorId="77A89A42" wp14:editId="1A32BD4E">
-            <wp:extent cx="5822185" cy="5563082"/>
-            <wp:effectExtent l="0" t="0" r="7620" b="0"/>
-            <wp:docPr id="8" name="Picture 8"/>
+          <wp:inline distT="0" distB="0" distL="0" distR="0" wp14:anchorId="14FDD6F6" wp14:editId="692C5C07">
+            <wp:extent cx="5646909" cy="3017782"/>
+            <wp:effectExtent l="0" t="0" r="0" b="0"/>
+            <wp:docPr id="10" name="Picture 10"/>
             <wp:cNvGraphicFramePr>
               <a:graphicFrameLocks xmlns:a="http://schemas.openxmlformats.org/drawingml/2006/main" noChangeAspect="1"/>
             </wp:cNvGraphicFramePr>
@@ -1666,7 +1944,7 @@
                   <pic:spPr>
                     <a:xfrm>
                       <a:off x="0" y="0"/>
-                      <a:ext cx="5822185" cy="5563082"/>
+                      <a:ext cx="5646909" cy="3017782"/>
                     </a:xfrm>
                     <a:prstGeom prst="rect">
                       <a:avLst/>
@@ -1682,12 +1960,15 @@
     <w:p/>
     <w:p>
       <w:r>
+        <w:rPr>
+          <w:noProof/>
+        </w:rPr>
         <w:lastRenderedPageBreak/>
         <w:drawing>
-          <wp:inline distT="0" distB="0" distL="0" distR="0" wp14:anchorId="0E43C91E" wp14:editId="59872E62">
-            <wp:extent cx="5822185" cy="5928874"/>
-            <wp:effectExtent l="0" t="0" r="7620" b="0"/>
-            <wp:docPr id="9" name="Picture 9"/>
+          <wp:inline distT="0" distB="0" distL="0" distR="0" wp14:anchorId="400AB80C" wp14:editId="76437E45">
+            <wp:extent cx="5890770" cy="5433531"/>
+            <wp:effectExtent l="0" t="0" r="0" b="0"/>
+            <wp:docPr id="11" name="Picture 11"/>
             <wp:cNvGraphicFramePr>
               <a:graphicFrameLocks xmlns:a="http://schemas.openxmlformats.org/drawingml/2006/main" noChangeAspect="1"/>
             </wp:cNvGraphicFramePr>
@@ -1707,7 +1988,7 @@
                   <pic:spPr>
                     <a:xfrm>
                       <a:off x="0" y="0"/>
-                      <a:ext cx="5822185" cy="5928874"/>
+                      <a:ext cx="5890770" cy="5433531"/>
                     </a:xfrm>
                     <a:prstGeom prst="rect">
                       <a:avLst/>
@@ -1721,16 +2002,22 @@
       </w:r>
     </w:p>
     <w:p/>
-    <w:p/>
-    <w:p/>
-    <w:p>
-      <w:r>
+    <w:p>
+      <w:pPr>
+        <w:rPr>
+          <w:noProof/>
+        </w:rPr>
+      </w:pPr>
+      <w:r>
+        <w:rPr>
+          <w:noProof/>
+        </w:rPr>
         <w:lastRenderedPageBreak/>
         <w:drawing>
-          <wp:inline distT="0" distB="0" distL="0" distR="0" wp14:anchorId="14FDD6F6" wp14:editId="692C5C07">
-            <wp:extent cx="5646909" cy="3017782"/>
-            <wp:effectExtent l="0" t="0" r="0" b="0"/>
-            <wp:docPr id="10" name="Picture 10"/>
+          <wp:inline distT="0" distB="0" distL="0" distR="0" wp14:anchorId="530C4DA3" wp14:editId="1A0B50C4">
+            <wp:extent cx="5585944" cy="5044877"/>
+            <wp:effectExtent l="0" t="0" r="0" b="3810"/>
+            <wp:docPr id="12" name="Picture 12"/>
             <wp:cNvGraphicFramePr>
               <a:graphicFrameLocks xmlns:a="http://schemas.openxmlformats.org/drawingml/2006/main" noChangeAspect="1"/>
             </wp:cNvGraphicFramePr>
@@ -1750,7 +2037,7 @@
                   <pic:spPr>
                     <a:xfrm>
                       <a:off x="0" y="0"/>
-                      <a:ext cx="5646909" cy="3017782"/>
+                      <a:ext cx="5585944" cy="5044877"/>
                     </a:xfrm>
                     <a:prstGeom prst="rect">
                       <a:avLst/>
@@ -1762,16 +2049,22 @@
           </wp:inline>
         </w:drawing>
       </w:r>
-    </w:p>
-    <w:p/>
-    <w:p>
-      <w:r>
+      <w:r>
+        <w:rPr>
+          <w:noProof/>
+        </w:rPr>
+        <w:t xml:space="preserve"> </w:t>
+      </w:r>
+      <w:r>
+        <w:rPr>
+          <w:noProof/>
+        </w:rPr>
         <w:lastRenderedPageBreak/>
         <w:drawing>
-          <wp:inline distT="0" distB="0" distL="0" distR="0" wp14:anchorId="400AB80C" wp14:editId="76437E45">
-            <wp:extent cx="5890770" cy="5433531"/>
-            <wp:effectExtent l="0" t="0" r="0" b="0"/>
-            <wp:docPr id="11" name="Picture 11"/>
+          <wp:inline distT="0" distB="0" distL="0" distR="0" wp14:anchorId="4677C3CE" wp14:editId="7B9F94D7">
+            <wp:extent cx="5845047" cy="6104149"/>
+            <wp:effectExtent l="0" t="0" r="3810" b="0"/>
+            <wp:docPr id="13" name="Picture 13"/>
             <wp:cNvGraphicFramePr>
               <a:graphicFrameLocks xmlns:a="http://schemas.openxmlformats.org/drawingml/2006/main" noChangeAspect="1"/>
             </wp:cNvGraphicFramePr>
@@ -1791,7 +2084,7 @@
                   <pic:spPr>
                     <a:xfrm>
                       <a:off x="0" y="0"/>
-                      <a:ext cx="5890770" cy="5433531"/>
+                      <a:ext cx="5845047" cy="6104149"/>
                     </a:xfrm>
                     <a:prstGeom prst="rect">
                       <a:avLst/>
@@ -1804,7 +2097,6 @@
         </w:drawing>
       </w:r>
     </w:p>
-    <w:p/>
     <w:p>
       <w:pPr>
         <w:rPr>
@@ -1812,12 +2104,15 @@
         </w:rPr>
       </w:pPr>
       <w:r>
+        <w:rPr>
+          <w:noProof/>
+        </w:rPr>
         <w:lastRenderedPageBreak/>
         <w:drawing>
-          <wp:inline distT="0" distB="0" distL="0" distR="0" wp14:anchorId="530C4DA3" wp14:editId="1A0B50C4">
-            <wp:extent cx="5585944" cy="5044877"/>
+          <wp:inline distT="0" distB="0" distL="0" distR="0" wp14:anchorId="28CC36DA" wp14:editId="3D611E8A">
+            <wp:extent cx="5639289" cy="5921253"/>
             <wp:effectExtent l="0" t="0" r="0" b="3810"/>
-            <wp:docPr id="12" name="Picture 12"/>
+            <wp:docPr id="14" name="Picture 14"/>
             <wp:cNvGraphicFramePr>
               <a:graphicFrameLocks xmlns:a="http://schemas.openxmlformats.org/drawingml/2006/main" noChangeAspect="1"/>
             </wp:cNvGraphicFramePr>
@@ -1837,7 +2132,7 @@
                   <pic:spPr>
                     <a:xfrm>
                       <a:off x="0" y="0"/>
-                      <a:ext cx="5585944" cy="5044877"/>
+                      <a:ext cx="5639289" cy="5921253"/>
                     </a:xfrm>
                     <a:prstGeom prst="rect">
                       <a:avLst/>
@@ -1856,12 +2151,15 @@
         <w:t xml:space="preserve"> </w:t>
       </w:r>
       <w:r>
+        <w:rPr>
+          <w:noProof/>
+        </w:rPr>
         <w:lastRenderedPageBreak/>
         <w:drawing>
-          <wp:inline distT="0" distB="0" distL="0" distR="0" wp14:anchorId="4677C3CE" wp14:editId="7B9F94D7">
-            <wp:extent cx="5845047" cy="6104149"/>
-            <wp:effectExtent l="0" t="0" r="3810" b="0"/>
-            <wp:docPr id="13" name="Picture 13"/>
+          <wp:inline distT="0" distB="0" distL="0" distR="0" wp14:anchorId="5AD23121" wp14:editId="4CB3B231">
+            <wp:extent cx="5570703" cy="5959356"/>
+            <wp:effectExtent l="0" t="0" r="0" b="3810"/>
+            <wp:docPr id="15" name="Picture 15"/>
             <wp:cNvGraphicFramePr>
               <a:graphicFrameLocks xmlns:a="http://schemas.openxmlformats.org/drawingml/2006/main" noChangeAspect="1"/>
             </wp:cNvGraphicFramePr>
@@ -1881,7 +2179,7 @@
                   <pic:spPr>
                     <a:xfrm>
                       <a:off x="0" y="0"/>
-                      <a:ext cx="5845047" cy="6104149"/>
+                      <a:ext cx="5570703" cy="5959356"/>
                     </a:xfrm>
                     <a:prstGeom prst="rect">
                       <a:avLst/>
@@ -1901,12 +2199,15 @@
         </w:rPr>
       </w:pPr>
       <w:r>
+        <w:rPr>
+          <w:noProof/>
+        </w:rPr>
         <w:lastRenderedPageBreak/>
         <w:drawing>
-          <wp:inline distT="0" distB="0" distL="0" distR="0" wp14:anchorId="28CC36DA" wp14:editId="3D611E8A">
-            <wp:extent cx="5639289" cy="5921253"/>
-            <wp:effectExtent l="0" t="0" r="0" b="3810"/>
-            <wp:docPr id="14" name="Picture 14"/>
+          <wp:inline distT="0" distB="0" distL="0" distR="0" wp14:anchorId="04A45452" wp14:editId="2F437414">
+            <wp:extent cx="5479255" cy="6187976"/>
+            <wp:effectExtent l="0" t="0" r="7620" b="3810"/>
+            <wp:docPr id="16" name="Picture 16"/>
             <wp:cNvGraphicFramePr>
               <a:graphicFrameLocks xmlns:a="http://schemas.openxmlformats.org/drawingml/2006/main" noChangeAspect="1"/>
             </wp:cNvGraphicFramePr>
@@ -1926,98 +2227,6 @@
                   <pic:spPr>
                     <a:xfrm>
                       <a:off x="0" y="0"/>
-                      <a:ext cx="5639289" cy="5921253"/>
-                    </a:xfrm>
-                    <a:prstGeom prst="rect">
-                      <a:avLst/>
-                    </a:prstGeom>
-                  </pic:spPr>
-                </pic:pic>
-              </a:graphicData>
-            </a:graphic>
-          </wp:inline>
-        </w:drawing>
-      </w:r>
-      <w:r>
-        <w:rPr>
-          <w:noProof/>
-        </w:rPr>
-        <w:t xml:space="preserve"> </w:t>
-      </w:r>
-      <w:r>
-        <w:lastRenderedPageBreak/>
-        <w:drawing>
-          <wp:inline distT="0" distB="0" distL="0" distR="0" wp14:anchorId="5AD23121" wp14:editId="4CB3B231">
-            <wp:extent cx="5570703" cy="5959356"/>
-            <wp:effectExtent l="0" t="0" r="0" b="3810"/>
-            <wp:docPr id="15" name="Picture 15"/>
-            <wp:cNvGraphicFramePr>
-              <a:graphicFrameLocks xmlns:a="http://schemas.openxmlformats.org/drawingml/2006/main" noChangeAspect="1"/>
-            </wp:cNvGraphicFramePr>
-            <a:graphic xmlns:a="http://schemas.openxmlformats.org/drawingml/2006/main">
-              <a:graphicData uri="http://schemas.openxmlformats.org/drawingml/2006/picture">
-                <pic:pic xmlns:pic="http://schemas.openxmlformats.org/drawingml/2006/picture">
-                  <pic:nvPicPr>
-                    <pic:cNvPr id="1" name=""/>
-                    <pic:cNvPicPr/>
-                  </pic:nvPicPr>
-                  <pic:blipFill>
-                    <a:blip r:embed="rId39"/>
-                    <a:stretch>
-                      <a:fillRect/>
-                    </a:stretch>
-                  </pic:blipFill>
-                  <pic:spPr>
-                    <a:xfrm>
-                      <a:off x="0" y="0"/>
-                      <a:ext cx="5570703" cy="5959356"/>
-                    </a:xfrm>
-                    <a:prstGeom prst="rect">
-                      <a:avLst/>
-                    </a:prstGeom>
-                  </pic:spPr>
-                </pic:pic>
-              </a:graphicData>
-            </a:graphic>
-          </wp:inline>
-        </w:drawing>
-      </w:r>
-    </w:p>
-    <w:p>
-      <w:pPr>
-        <w:rPr>
-          <w:noProof/>
-        </w:rPr>
-      </w:pPr>
-      <w:r>
-        <w:rPr>
-          <w:noProof/>
-        </w:rPr>
-        <w:lastRenderedPageBreak/>
-        <w:drawing>
-          <wp:inline distT="0" distB="0" distL="0" distR="0" wp14:anchorId="04A45452" wp14:editId="2F437414">
-            <wp:extent cx="5479255" cy="6187976"/>
-            <wp:effectExtent l="0" t="0" r="7620" b="3810"/>
-            <wp:docPr id="16" name="Picture 16"/>
-            <wp:cNvGraphicFramePr>
-              <a:graphicFrameLocks xmlns:a="http://schemas.openxmlformats.org/drawingml/2006/main" noChangeAspect="1"/>
-            </wp:cNvGraphicFramePr>
-            <a:graphic xmlns:a="http://schemas.openxmlformats.org/drawingml/2006/main">
-              <a:graphicData uri="http://schemas.openxmlformats.org/drawingml/2006/picture">
-                <pic:pic xmlns:pic="http://schemas.openxmlformats.org/drawingml/2006/picture">
-                  <pic:nvPicPr>
-                    <pic:cNvPr id="1" name=""/>
-                    <pic:cNvPicPr/>
-                  </pic:nvPicPr>
-                  <pic:blipFill>
-                    <a:blip r:embed="rId40"/>
-                    <a:stretch>
-                      <a:fillRect/>
-                    </a:stretch>
-                  </pic:blipFill>
-                  <pic:spPr>
-                    <a:xfrm>
-                      <a:off x="0" y="0"/>
                       <a:ext cx="5479255" cy="6187976"/>
                     </a:xfrm>
                     <a:prstGeom prst="rect">
@@ -2046,6 +2255,7 @@
       </w:pPr>
     </w:p>
     <w:p/>
+    <w:bookmarkEnd w:id="5"/>
     <w:p/>
     <w:sectPr>
       <w:pgSz w:w="12240" w:h="15840"/>
@@ -2459,7 +2669,6 @@
   <w:style w:type="character" w:default="1" w:styleId="DefaultParagraphFont">
     <w:name w:val="Default Paragraph Font"/>
     <w:uiPriority w:val="1"/>
-    <w:semiHidden/>
     <w:unhideWhenUsed/>
   </w:style>
   <w:style w:type="table" w:default="1" w:styleId="TableNormal">

</xml_diff>